<commit_message>
PreProjeto: envios avaliação especialista.
</commit_message>
<xml_diff>
--- a/_._/OLD/2023-1/BCC/JefersonBonecher/JefersonBonecher_PreProjeto.docx
+++ b/_._/OLD/2023-1/BCC/JefersonBonecher/JefersonBonecher_PreProjeto.docx
@@ -73,7 +73,6 @@
               </w:tabs>
               <w:ind w:right="141"/>
             </w:pPr>
-            <w:proofErr w:type="gramStart"/>
             <w:r>
               <w:rPr>
                 <w:rStyle w:val="Nmerodepgina"/>
@@ -84,14 +83,7 @@
               <w:rPr>
                 <w:rStyle w:val="Nmerodepgina"/>
               </w:rPr>
-              <w:t>X</w:t>
-            </w:r>
-            <w:proofErr w:type="gramEnd"/>
-            <w:r>
-              <w:rPr>
-                <w:rStyle w:val="Nmerodepgina"/>
-              </w:rPr>
-              <w:t xml:space="preserve"> </w:t>
+              <w:t xml:space="preserve">X </w:t>
             </w:r>
             <w:r>
               <w:rPr>
@@ -232,16 +224,11 @@
         <w:t xml:space="preserve"> </w:t>
       </w:r>
       <w:r>
-        <w:t xml:space="preserve">é um ambiente centralizado e especializado voltado para negociações no mercado de capitais, onde empresas e </w:t>
-      </w:r>
-      <w:proofErr w:type="spellStart"/>
-      <w:r>
-        <w:t>empreendimento</w:t>
+        <w:t>é um ambiente centralizado e especializado voltado para negociações no mercado de capitais, onde empresas e empreendimento</w:t>
       </w:r>
       <w:r>
         <w:t>s</w:t>
       </w:r>
-      <w:proofErr w:type="spellEnd"/>
       <w:r>
         <w:t xml:space="preserve"> ofertam seus títulos, ações e instrumentos financeiros com o objetivo de atrair investidores e agentes interessados</w:t>
       </w:r>
@@ -286,55 +273,26 @@
         <w:pStyle w:val="TF-TEXTO"/>
       </w:pPr>
       <w:r>
-        <w:t xml:space="preserve">No campo da Análise Técnica, os algoritmos de </w:t>
-      </w:r>
-      <w:proofErr w:type="spellStart"/>
-      <w:r>
-        <w:t>machine</w:t>
-      </w:r>
-      <w:proofErr w:type="spellEnd"/>
-      <w:r>
-        <w:t xml:space="preserve"> </w:t>
-      </w:r>
-      <w:proofErr w:type="spellStart"/>
-      <w:r>
-        <w:t>learning</w:t>
-      </w:r>
-      <w:proofErr w:type="spellEnd"/>
-      <w:r>
-        <w:t>, incluindo Redes Neurais Recorrentes (</w:t>
-      </w:r>
-      <w:proofErr w:type="spellStart"/>
+        <w:t>No campo da Análise Técnica, os algoritmos de machine learning, incluindo Redes Neurais Recorrentes (</w:t>
+      </w:r>
       <w:r>
         <w:t>RNRs</w:t>
       </w:r>
-      <w:proofErr w:type="spellEnd"/>
       <w:r>
         <w:t>), têm ganhado cada vez mais espaço devido à sua capacidade de processar e analisar grandes volumes de dados em tempo real</w:t>
       </w:r>
       <w:r>
-        <w:t xml:space="preserve"> (XP </w:t>
-      </w:r>
-      <w:proofErr w:type="spellStart"/>
-      <w:r>
-        <w:t>Education</w:t>
-      </w:r>
-      <w:proofErr w:type="spellEnd"/>
-      <w:r>
-        <w:t>, 2023)</w:t>
+        <w:t xml:space="preserve"> (XP Education, 2023)</w:t>
       </w:r>
       <w:r>
         <w:t xml:space="preserve">. As </w:t>
       </w:r>
-      <w:proofErr w:type="spellStart"/>
       <w:r>
         <w:t>RNRs</w:t>
       </w:r>
-      <w:proofErr w:type="spellEnd"/>
       <w:r>
         <w:t xml:space="preserve"> são particularmente eficazes na análise de sequências temporais, como os dados de mercado financeiro, já que possuem a habilidade de capturar dependências temporais de longo prazo. Essa abordagem permite que investidores e </w:t>
       </w:r>
-      <w:proofErr w:type="spellStart"/>
       <w:r>
         <w:rPr>
           <w:i/>
@@ -342,7 +300,6 @@
         </w:rPr>
         <w:t>traders</w:t>
       </w:r>
-      <w:proofErr w:type="spellEnd"/>
       <w:r>
         <w:t xml:space="preserve"> identifiquem padrões e tendências nos mercados financeiros, auxiliando na tomada de decisões e potencialmente melhorando os resultados de suas operações</w:t>
       </w:r>
@@ -388,49 +345,15 @@
       <w:r>
         <w:t xml:space="preserve"> </w:t>
       </w:r>
-      <w:proofErr w:type="spellStart"/>
-      <w:r>
-        <w:t>Gated</w:t>
-      </w:r>
-      <w:proofErr w:type="spellEnd"/>
-      <w:r>
-        <w:t xml:space="preserve"> </w:t>
-      </w:r>
-      <w:proofErr w:type="spellStart"/>
-      <w:r>
-        <w:t>Recurrent</w:t>
-      </w:r>
-      <w:proofErr w:type="spellEnd"/>
-      <w:r>
-        <w:t xml:space="preserve"> Unit</w:t>
+      <w:r>
+        <w:t>Gated Recurrent Unit</w:t>
       </w:r>
       <w:r>
         <w:t xml:space="preserve"> (GRU)</w:t>
       </w:r>
       <w:r>
-        <w:t xml:space="preserve"> e </w:t>
-      </w:r>
-      <w:proofErr w:type="spellStart"/>
-      <w:r>
-        <w:t>Long</w:t>
-      </w:r>
-      <w:proofErr w:type="spellEnd"/>
-      <w:r>
-        <w:t xml:space="preserve"> Short-</w:t>
-      </w:r>
-      <w:proofErr w:type="spellStart"/>
-      <w:r>
-        <w:t>Term</w:t>
-      </w:r>
-      <w:proofErr w:type="spellEnd"/>
-      <w:r>
-        <w:t xml:space="preserve"> </w:t>
-      </w:r>
-      <w:proofErr w:type="spellStart"/>
-      <w:r>
-        <w:t>Memory</w:t>
-      </w:r>
-      <w:proofErr w:type="spellEnd"/>
+        <w:t xml:space="preserve"> e Long Short-Term Memory</w:t>
+      </w:r>
       <w:r>
         <w:t xml:space="preserve"> (</w:t>
       </w:r>
@@ -587,102 +510,26 @@
         <w:t>a</w:t>
       </w:r>
       <w:r>
-        <w:t xml:space="preserve">valiar o desempenho dos algoritmos GRU e LSTM utilizando métricas como acurácia, </w:t>
-      </w:r>
-      <w:proofErr w:type="spellStart"/>
-      <w:r>
-        <w:t>Mean</w:t>
-      </w:r>
-      <w:proofErr w:type="spellEnd"/>
-      <w:r>
-        <w:t xml:space="preserve"> </w:t>
-      </w:r>
-      <w:proofErr w:type="spellStart"/>
-      <w:r>
-        <w:t>Squared</w:t>
-      </w:r>
-      <w:proofErr w:type="spellEnd"/>
-      <w:r>
-        <w:t xml:space="preserve"> </w:t>
-      </w:r>
-      <w:proofErr w:type="spellStart"/>
-      <w:r>
-        <w:t>Error</w:t>
-      </w:r>
-      <w:proofErr w:type="spellEnd"/>
+        <w:t>valiar o desempenho dos algoritmos GRU e LSTM utilizando métricas como acurácia, Mean Squared Error</w:t>
+      </w:r>
       <w:r>
         <w:t xml:space="preserve"> (</w:t>
       </w:r>
       <w:r>
-        <w:t xml:space="preserve">MSE), </w:t>
-      </w:r>
-      <w:proofErr w:type="spellStart"/>
-      <w:r>
-        <w:t>Mean</w:t>
-      </w:r>
-      <w:proofErr w:type="spellEnd"/>
-      <w:r>
-        <w:t xml:space="preserve"> Absolute </w:t>
-      </w:r>
-      <w:proofErr w:type="spellStart"/>
-      <w:r>
-        <w:t>Error</w:t>
-      </w:r>
-      <w:proofErr w:type="spellEnd"/>
+        <w:t>MSE), Mean Absolute Error</w:t>
+      </w:r>
       <w:r>
         <w:t xml:space="preserve"> (</w:t>
       </w:r>
       <w:r>
-        <w:t xml:space="preserve">MAE), </w:t>
-      </w:r>
-      <w:proofErr w:type="spellStart"/>
-      <w:r>
-        <w:t>Mean</w:t>
-      </w:r>
-      <w:proofErr w:type="spellEnd"/>
-      <w:r>
-        <w:t xml:space="preserve"> Absolute </w:t>
-      </w:r>
-      <w:proofErr w:type="spellStart"/>
-      <w:r>
-        <w:t>Percentage</w:t>
-      </w:r>
-      <w:proofErr w:type="spellEnd"/>
-      <w:r>
-        <w:t xml:space="preserve"> </w:t>
-      </w:r>
-      <w:proofErr w:type="spellStart"/>
-      <w:r>
-        <w:t>Error</w:t>
-      </w:r>
-      <w:proofErr w:type="spellEnd"/>
+        <w:t>MAE), Mean Absolute Percentage Error</w:t>
+      </w:r>
       <w:r>
         <w:t xml:space="preserve"> (</w:t>
       </w:r>
       <w:r>
-        <w:t xml:space="preserve">MAPE) e Root </w:t>
-      </w:r>
-      <w:proofErr w:type="spellStart"/>
-      <w:r>
-        <w:t>Mean</w:t>
-      </w:r>
-      <w:proofErr w:type="spellEnd"/>
-      <w:r>
-        <w:t xml:space="preserve"> </w:t>
-      </w:r>
-      <w:proofErr w:type="spellStart"/>
-      <w:r>
-        <w:t>Squared</w:t>
-      </w:r>
-      <w:proofErr w:type="spellEnd"/>
-      <w:r>
-        <w:t xml:space="preserve"> </w:t>
-      </w:r>
-      <w:proofErr w:type="spellStart"/>
-      <w:r>
-        <w:t>Error</w:t>
-      </w:r>
-      <w:proofErr w:type="spellEnd"/>
+        <w:t>MAPE) e Root Mean Squared Error</w:t>
+      </w:r>
       <w:r>
         <w:t xml:space="preserve"> (</w:t>
       </w:r>
@@ -802,11 +649,9 @@
       <w:r>
         <w:t xml:space="preserve">valores de ações através de </w:t>
       </w:r>
-      <w:proofErr w:type="spellStart"/>
       <w:r>
         <w:t>RNRs</w:t>
       </w:r>
-      <w:proofErr w:type="spellEnd"/>
       <w:r>
         <w:t xml:space="preserve"> (Ribeiro </w:t>
       </w:r>
@@ -856,13 +701,8 @@
       <w:r>
         <w:t xml:space="preserve">Segundo Rossi (2019) o processo envolve diversas etapas, começando pela coleta de dados históricos das ações, que incluem preço de fechamento, preço de abertura, preço máximo, preço mínimo e volume negociado, a partir de fontes públicas. Os dados são, então, normalizados para que a amplitude das variações não afete o processo de treinamento e previsão da RNA. O conjunto de dados é dividido em subconjuntos de treinamento e teste, sendo que o primeiro é usado para treinar o modelo e o segundo para avaliar seu desempenho. A técnica de validação cruzada é aplicada para garantir a generalização do modelo e evitar o </w:t>
       </w:r>
-      <w:proofErr w:type="spellStart"/>
-      <w:r>
-        <w:t>sobreajuste</w:t>
-      </w:r>
-      <w:proofErr w:type="spellEnd"/>
-      <w:r>
-        <w:t>.</w:t>
+      <w:r>
+        <w:t>sobreajuste.</w:t>
       </w:r>
       <w:r>
         <w:t xml:space="preserve"> Durante esse processo, o conjunto de treinamento é dividido em várias partições, e o modelo é treinado em cada uma delas, excluindo uma partição que é utilizada como conjunto de validação. A média dos resultados obtidos em todas as partições é utilizada como estimativa final do desempenho do modelo.</w:t>
@@ -1086,15 +926,7 @@
         <w:t>, com dados das empresas B</w:t>
       </w:r>
       <w:r>
-        <w:t xml:space="preserve">anco do Brasil (BBAS3), </w:t>
-      </w:r>
-      <w:proofErr w:type="spellStart"/>
-      <w:r>
-        <w:t>PetroRIO</w:t>
-      </w:r>
-      <w:proofErr w:type="spellEnd"/>
-      <w:r>
-        <w:t xml:space="preserve"> (PRIO3) e Vale do Rio Doce (VALE3) </w:t>
+        <w:t xml:space="preserve">anco do Brasil (BBAS3), PetroRIO (PRIO3) e Vale do Rio Doce (VALE3) </w:t>
       </w:r>
       <w:r>
         <w:t>no período de 01/01/2018 a 20/05/2022. A eficácia do protótipo foi avaliada com um percentual de acurácia de 52% nos testes.</w:t>
@@ -1233,31 +1065,7 @@
         <w:t>4</w:t>
       </w:r>
       <w:r>
-        <w:t xml:space="preserve">, destacam o recall das variáveis positivas para </w:t>
-      </w:r>
-      <w:proofErr w:type="spellStart"/>
-      <w:r>
-        <w:t>PetroRio</w:t>
-      </w:r>
-      <w:proofErr w:type="spellEnd"/>
-      <w:r>
-        <w:t xml:space="preserve"> (0,57) e Banco do Brasil (0,53), bem como a </w:t>
-      </w:r>
-      <w:proofErr w:type="spellStart"/>
-      <w:r>
-        <w:t>precision</w:t>
-      </w:r>
-      <w:proofErr w:type="spellEnd"/>
-      <w:r>
-        <w:t xml:space="preserve">, que alcançou o mesmo valor (0,52) em todas as empresas. Entretanto, o F1-Score, que mede a efetividade geral do modelo, não ultrapassou 52% para BBAS3 e VALE3, e atingiu apenas 0,45 para </w:t>
-      </w:r>
-      <w:proofErr w:type="spellStart"/>
-      <w:r>
-        <w:t>PetroRio</w:t>
-      </w:r>
-      <w:proofErr w:type="spellEnd"/>
-      <w:r>
-        <w:t>. Essa baixa efetividade pode estar relacionada ao baixo número de notícias da empresa no período analisado e sugere um foco investigativo futuro.</w:t>
+        <w:t>, destacam o recall das variáveis positivas para PetroRio (0,57) e Banco do Brasil (0,53), bem como a precision, que alcançou o mesmo valor (0,52) em todas as empresas. Entretanto, o F1-Score, que mede a efetividade geral do modelo, não ultrapassou 52% para BBAS3 e VALE3, e atingiu apenas 0,45 para PetroRio. Essa baixa efetividade pode estar relacionada ao baixo número de notícias da empresa no período analisado e sugere um foco investigativo futuro.</w:t>
       </w:r>
     </w:p>
     <w:p>
@@ -1376,31 +1184,7 @@
       <w:bookmarkEnd w:id="26"/>
       <w:bookmarkEnd w:id="27"/>
       <w:r>
-        <w:t xml:space="preserve">conduziram uma pesquisa com o objetivo de prever os valores das ações no mercado brasileiro, empregando redes neurais recorrentes, tais como LSTM e GRU. Diversos cenários foram estabelecidos, combinando as referidas redes neurais a métricas de análise técnica, como médias móveis e bandas de </w:t>
-      </w:r>
-      <w:proofErr w:type="spellStart"/>
-      <w:r>
-        <w:t>Bollinger</w:t>
-      </w:r>
-      <w:proofErr w:type="spellEnd"/>
-      <w:r>
-        <w:t xml:space="preserve">. Utilizaram-se dados do Yahoo </w:t>
-      </w:r>
-      <w:proofErr w:type="spellStart"/>
-      <w:r>
-        <w:t>Finance</w:t>
-      </w:r>
-      <w:proofErr w:type="spellEnd"/>
-      <w:r>
-        <w:t xml:space="preserve"> para criar cenários variáveis, buscando aprimorar as previsões dos valores futuros das ações. Métricas de erro, como MAPE, RMSE e U de </w:t>
-      </w:r>
-      <w:proofErr w:type="spellStart"/>
-      <w:r>
-        <w:t>Theil</w:t>
-      </w:r>
-      <w:proofErr w:type="spellEnd"/>
-      <w:r>
-        <w:t>, foram empregadas na avaliação do desempenho dos modelos, auxiliando na tomada de decisões relativas aos investimentos. A pesquisa optou pela biblioteca Keras devido à sua eficiência e facilidade de uso, sendo desenvolvida em linguagem Python.</w:t>
+        <w:t>conduziram uma pesquisa com o objetivo de prever os valores das ações no mercado brasileiro, empregando redes neurais recorrentes, tais como LSTM e GRU. Diversos cenários foram estabelecidos, combinando as referidas redes neurais a métricas de análise técnica, como médias móveis e bandas de Bollinger. Utilizaram-se dados do Yahoo Finance para criar cenários variáveis, buscando aprimorar as previsões dos valores futuros das ações. Métricas de erro, como MAPE, RMSE e U de Theil, foram empregadas na avaliação do desempenho dos modelos, auxiliando na tomada de decisões relativas aos investimentos. A pesquisa optou pela biblioteca Keras devido à sua eficiência e facilidade de uso, sendo desenvolvida em linguagem Python.</w:t>
       </w:r>
     </w:p>
     <w:p>
@@ -1418,23 +1202,7 @@
         <w:t>et al</w:t>
       </w:r>
       <w:r>
-        <w:t xml:space="preserve">. (2021) a rede LSTM possui 4 camadas com 100, 80 e 50 unidades nas três primeiras camadas, respectivamente, e uma camada de saída com 1 unidade, todas com uma taxa de </w:t>
-      </w:r>
-      <w:proofErr w:type="spellStart"/>
-      <w:r>
-        <w:t>Dropout</w:t>
-      </w:r>
-      <w:proofErr w:type="spellEnd"/>
-      <w:r>
-        <w:t xml:space="preserve"> de 0.2. O algoritmo de otimização utilizado é o Adam. A rede GRU é composta por 5 camadas, sendo 4 delas com 50 unidades e 0.2 de </w:t>
-      </w:r>
-      <w:proofErr w:type="spellStart"/>
-      <w:r>
-        <w:t>Dropout</w:t>
-      </w:r>
-      <w:proofErr w:type="spellEnd"/>
-      <w:r>
-        <w:t>, e a camada de saída com 1 unidade. O algoritmo de otimização usado é o SGD. Ambas as redes utilizam o erro médio quadrático como métrica de perda.</w:t>
+        <w:t>. (2021) a rede LSTM possui 4 camadas com 100, 80 e 50 unidades nas três primeiras camadas, respectivamente, e uma camada de saída com 1 unidade, todas com uma taxa de Dropout de 0.2. O algoritmo de otimização utilizado é o Adam. A rede GRU é composta por 5 camadas, sendo 4 delas com 50 unidades e 0.2 de Dropout, e a camada de saída com 1 unidade. O algoritmo de otimização usado é o SGD. Ambas as redes utilizam o erro médio quadrático como métrica de perda.</w:t>
       </w:r>
     </w:p>
     <w:p>
@@ -1463,7 +1231,6 @@
       <w:r>
         <w:t>tanto às redes LSTM quanto às redes GRU. O objetivo era verificar o desempenho das redes não apenas com os valores das séries temporais, mas também considerando outras variáveis (</w:t>
       </w:r>
-      <w:proofErr w:type="spellStart"/>
       <w:r>
         <w:rPr>
           <w:i/>
@@ -1471,21 +1238,12 @@
         </w:rPr>
         <w:t>features</w:t>
       </w:r>
-      <w:proofErr w:type="spellEnd"/>
       <w:r>
         <w:t xml:space="preserve">), como volume de transações diárias e valor de fechamento do Índice Bovespa. Foram utilizadas variáveis conhecidas do mercado financeiro para análise técnica, como médias </w:t>
       </w:r>
       <w:bookmarkEnd w:id="28"/>
       <w:r>
-        <w:t xml:space="preserve">móveis e bandas de </w:t>
-      </w:r>
-      <w:proofErr w:type="spellStart"/>
-      <w:r>
-        <w:t>Bollinger</w:t>
-      </w:r>
-      <w:proofErr w:type="spellEnd"/>
-      <w:r>
-        <w:t>. As variáveis escolhidas para os cenários estão apresentadas na Tabela 0</w:t>
+        <w:t>móveis e bandas de Bollinger. As variáveis escolhidas para os cenários estão apresentadas na Tabela 0</w:t>
       </w:r>
       <w:r>
         <w:t>3</w:t>
@@ -1588,7 +1346,6 @@
       <w:r>
         <w:t xml:space="preserve">s resultados indicaram que, de maneira geral, a inclusão de </w:t>
       </w:r>
-      <w:proofErr w:type="spellStart"/>
       <w:r>
         <w:rPr>
           <w:i/>
@@ -1596,11 +1353,9 @@
         </w:rPr>
         <w:t>features</w:t>
       </w:r>
-      <w:proofErr w:type="spellEnd"/>
       <w:r>
         <w:t xml:space="preserve"> adicionais aprimorou o desempenho das redes LSTM, resultando em médias mais baixas de erro percentual. Em relação às redes GRU, embora não tenha havido um cenário que se sobressaísse em todas as empresas analisadas, os resultados apontam que as </w:t>
       </w:r>
-      <w:proofErr w:type="spellStart"/>
       <w:r>
         <w:rPr>
           <w:i/>
@@ -1608,7 +1363,6 @@
         </w:rPr>
         <w:t>features</w:t>
       </w:r>
-      <w:proofErr w:type="spellEnd"/>
       <w:r>
         <w:t xml:space="preserve"> podem ser consideradas boas opções de métricas para previsões de valores de ações, devido ao baixo valor da média de erro percentual encontrado.</w:t>
       </w:r>
@@ -1699,27 +1453,14 @@
       <w:r>
         <w:t xml:space="preserve">Quadro </w:t>
       </w:r>
-      <w:r>
-        <w:fldChar w:fldCharType="begin"/>
-      </w:r>
-      <w:r>
-        <w:instrText xml:space="preserve"> SEQ Quadro \* ARABIC </w:instrText>
-      </w:r>
-      <w:r>
-        <w:fldChar w:fldCharType="separate"/>
-      </w:r>
-      <w:r>
-        <w:rPr>
-          <w:noProof/>
-        </w:rPr>
-        <w:t>1</w:t>
-      </w:r>
-      <w:r>
-        <w:rPr>
-          <w:noProof/>
-        </w:rPr>
-        <w:fldChar w:fldCharType="end"/>
-      </w:r>
+      <w:fldSimple w:instr=" SEQ Quadro \* ARABIC ">
+        <w:r>
+          <w:rPr>
+            <w:noProof/>
+          </w:rPr>
+          <w:t>1</w:t>
+        </w:r>
+      </w:fldSimple>
       <w:bookmarkEnd w:id="44"/>
       <w:r>
         <w:t xml:space="preserve"> - </w:t>
@@ -2039,11 +1780,9 @@
             <w:pPr>
               <w:pStyle w:val="TF-TEXTOQUADRO"/>
             </w:pPr>
-            <w:proofErr w:type="spellStart"/>
             <w:r>
               <w:t>RNRs</w:t>
             </w:r>
-            <w:proofErr w:type="spellEnd"/>
             <w:r>
               <w:t xml:space="preserve"> utilizad</w:t>
             </w:r>
@@ -2138,13 +1877,8 @@
               <w:pStyle w:val="TF-TEXTOQUADRO"/>
               <w:jc w:val="center"/>
             </w:pPr>
-            <w:proofErr w:type="spellStart"/>
             <w:r>
-              <w:t>Precision</w:t>
-            </w:r>
-            <w:proofErr w:type="spellEnd"/>
-            <w:r>
-              <w:t>, Recall, f1-score</w:t>
+              <w:t>Precision, Recall, f1-score</w:t>
             </w:r>
           </w:p>
         </w:tc>
@@ -2202,15 +1936,7 @@
               <w:jc w:val="center"/>
             </w:pPr>
             <w:r>
-              <w:t>RADL</w:t>
-            </w:r>
-            <w:proofErr w:type="gramStart"/>
-            <w:r>
-              <w:t>3,VALE</w:t>
-            </w:r>
-            <w:proofErr w:type="gramEnd"/>
-            <w:r>
-              <w:t>3,BBDC4,</w:t>
+              <w:t>RADL3,VALE3,BBDC4,</w:t>
             </w:r>
           </w:p>
           <w:p>
@@ -2219,15 +1945,7 @@
               <w:jc w:val="center"/>
             </w:pPr>
             <w:r>
-              <w:t>PETR</w:t>
-            </w:r>
-            <w:proofErr w:type="gramStart"/>
-            <w:r>
-              <w:t>4,WEGE</w:t>
-            </w:r>
-            <w:proofErr w:type="gramEnd"/>
-            <w:r>
-              <w:t>3</w:t>
+              <w:t>PETR4,WEGE3</w:t>
             </w:r>
           </w:p>
         </w:tc>
@@ -2516,27 +2234,14 @@
         <w:t>RNR</w:t>
       </w:r>
       <w:r>
-        <w:t xml:space="preserve">, enquanto Ribeiro et al. (2021) empregam tanto LSTM quanto GRU. As métricas utilizadas para avaliar o desempenho são diferentes entre os estudos: Rossi (2019) utiliza MSE e MAE, Bezerra (2022) emprega </w:t>
-      </w:r>
-      <w:proofErr w:type="spellStart"/>
-      <w:r>
-        <w:t>Precision</w:t>
-      </w:r>
-      <w:proofErr w:type="spellEnd"/>
-      <w:r>
-        <w:t xml:space="preserve">, Recall e f1-score, </w:t>
+        <w:t xml:space="preserve">, enquanto Ribeiro et al. (2021) empregam tanto LSTM quanto GRU. As métricas utilizadas para avaliar o desempenho são diferentes entre os estudos: Rossi (2019) utiliza MSE e MAE, Bezerra (2022) emprega Precision, Recall e f1-score, </w:t>
       </w:r>
       <w:r>
         <w:t>enquanto</w:t>
       </w:r>
       <w:r>
-        <w:t xml:space="preserve"> Ribeiro et al. (2021) usam MAPE, RMSE e U de </w:t>
-      </w:r>
-      <w:proofErr w:type="spellStart"/>
-      <w:r>
-        <w:t>Theil</w:t>
-      </w:r>
-      <w:proofErr w:type="spellEnd"/>
+        <w:t xml:space="preserve"> Ribeiro et al. (2021) usam MAPE, RMSE e U de Theil</w:t>
+      </w:r>
       <w:r>
         <w:t>. C</w:t>
       </w:r>
@@ -2620,18 +2325,10 @@
         <w:t xml:space="preserve"> outras métricas para medir seu desempenho</w:t>
       </w:r>
       <w:r>
-        <w:t xml:space="preserve"> </w:t>
-      </w:r>
-      <w:proofErr w:type="gramStart"/>
-      <w:r>
-        <w:t>e</w:t>
-      </w:r>
-      <w:r>
-        <w:t xml:space="preserve"> também</w:t>
-      </w:r>
-      <w:proofErr w:type="gramEnd"/>
-      <w:r>
-        <w:t xml:space="preserve"> é o único que não </w:t>
+        <w:t xml:space="preserve"> e</w:t>
+      </w:r>
+      <w:r>
+        <w:t xml:space="preserve"> também é o único que não </w:t>
       </w:r>
       <w:r>
         <w:t>disponibiliza interface de consulta</w:t>
@@ -2656,29 +2353,11 @@
       <w:r>
         <w:t xml:space="preserve"> proposta é relevante e significativa, pois aborda a complexidade da análise de ações no mercado financeiro e busca melhorar as técnicas existentes utilizando </w:t>
       </w:r>
-      <w:proofErr w:type="spellStart"/>
       <w:r>
         <w:t>RNRs</w:t>
       </w:r>
-      <w:proofErr w:type="spellEnd"/>
-      <w:r>
-        <w:t xml:space="preserve">, como </w:t>
-      </w:r>
-      <w:proofErr w:type="spellStart"/>
-      <w:r>
-        <w:t>LSTMs</w:t>
-      </w:r>
-      <w:proofErr w:type="spellEnd"/>
-      <w:r>
-        <w:t xml:space="preserve"> e </w:t>
-      </w:r>
-      <w:proofErr w:type="spellStart"/>
-      <w:r>
-        <w:t>GRUs</w:t>
-      </w:r>
-      <w:proofErr w:type="spellEnd"/>
-      <w:r>
-        <w:t xml:space="preserve">. Essas arquiteturas são capazes de capturar padrões temporais e extrair informações relevantes em séries temporais, tornando-as adequadas para o contexto do mercado financeiro. A investigação de diferentes métricas de desempenho, assim como a análise de conjuntos variados de ações, pode gerar </w:t>
+      <w:r>
+        <w:t xml:space="preserve">, como LSTMs e GRUs. Essas arquiteturas são capazes de capturar padrões temporais e extrair informações relevantes em séries temporais, tornando-as adequadas para o contexto do mercado financeiro. A investigação de diferentes métricas de desempenho, assim como a análise de conjuntos variados de ações, pode gerar </w:t>
       </w:r>
       <w:r>
         <w:t>percepções</w:t>
@@ -2692,11 +2371,9 @@
       <w:r>
         <w:t xml:space="preserve">s sobre a efetividade das </w:t>
       </w:r>
-      <w:proofErr w:type="spellStart"/>
       <w:r>
         <w:t>RNRs</w:t>
       </w:r>
-      <w:proofErr w:type="spellEnd"/>
       <w:r>
         <w:t xml:space="preserve"> na previsão do comportamento das ações e, consequentemente, auxiliar na otimização das estratégias de investimento.</w:t>
       </w:r>
@@ -2714,29 +2391,11 @@
       <w:r>
         <w:t xml:space="preserve"> o conhecimento sobre a eficácia de diferentes arquiteturas de </w:t>
       </w:r>
-      <w:proofErr w:type="spellStart"/>
       <w:r>
         <w:t>RNRs</w:t>
       </w:r>
-      <w:proofErr w:type="spellEnd"/>
-      <w:r>
-        <w:t xml:space="preserve">, como </w:t>
-      </w:r>
-      <w:proofErr w:type="spellStart"/>
-      <w:r>
-        <w:t>LSTMs</w:t>
-      </w:r>
-      <w:proofErr w:type="spellEnd"/>
-      <w:r>
-        <w:t xml:space="preserve"> e </w:t>
-      </w:r>
-      <w:proofErr w:type="spellStart"/>
-      <w:r>
-        <w:t>GRUs</w:t>
-      </w:r>
-      <w:proofErr w:type="spellEnd"/>
-      <w:r>
-        <w:t xml:space="preserve">, na análise de ações e a relevância de distintas métricas de desempenho na avaliação de modelos de previsão no contexto do mercado financeiro. Em termos práticos, com base nas descobertas teóricas, o estudo </w:t>
+      <w:r>
+        <w:t xml:space="preserve">, como LSTMs e GRUs, na análise de ações e a relevância de distintas métricas de desempenho na avaliação de modelos de previsão no contexto do mercado financeiro. Em termos práticos, com base nas descobertas teóricas, o estudo </w:t>
       </w:r>
       <w:r>
         <w:t xml:space="preserve">oferece </w:t>
@@ -2798,11 +2457,7 @@
         <w:t xml:space="preserve"> fechamento diário</w:t>
       </w:r>
       <w:r>
-        <w:t xml:space="preserve"> das </w:t>
-      </w:r>
-      <w:proofErr w:type="gramStart"/>
-      <w:r>
-        <w:t>ações</w:t>
+        <w:t xml:space="preserve"> das ações</w:t>
       </w:r>
       <w:r>
         <w:t xml:space="preserve"> </w:t>
@@ -2811,11 +2466,7 @@
         <w:t xml:space="preserve"> </w:t>
       </w:r>
       <w:r>
-        <w:t>(</w:t>
-      </w:r>
-      <w:proofErr w:type="gramEnd"/>
-      <w:r>
-        <w:t>R</w:t>
+        <w:t>(R</w:t>
       </w:r>
       <w:r>
         <w:t xml:space="preserve">equisito Funcional </w:t>
@@ -2920,13 +2571,8 @@
         <w:t xml:space="preserve"> os dados históricos das ações através da biblioteca </w:t>
       </w:r>
       <w:r>
-        <w:t xml:space="preserve">Yahoo </w:t>
-      </w:r>
-      <w:proofErr w:type="spellStart"/>
-      <w:r>
-        <w:t>Finance</w:t>
-      </w:r>
-      <w:proofErr w:type="spellEnd"/>
+        <w:t>Yahoo Finance</w:t>
+      </w:r>
       <w:r>
         <w:t xml:space="preserve"> (RNF); </w:t>
       </w:r>
@@ -2990,11 +2636,9 @@
       <w:r>
         <w:t xml:space="preserve">utilizar a biblioteca </w:t>
       </w:r>
-      <w:proofErr w:type="spellStart"/>
       <w:r>
         <w:t>TensorFlow</w:t>
       </w:r>
-      <w:proofErr w:type="spellEnd"/>
       <w:r>
         <w:t xml:space="preserve"> (RNF)</w:t>
       </w:r>
@@ -3028,11 +2672,9 @@
       <w:r>
         <w:t xml:space="preserve">das </w:t>
       </w:r>
-      <w:proofErr w:type="spellStart"/>
       <w:r>
         <w:t>RNRs</w:t>
       </w:r>
-      <w:proofErr w:type="spellEnd"/>
       <w:r>
         <w:t xml:space="preserve"> (RNF). </w:t>
       </w:r>
@@ -3067,11 +2709,9 @@
       <w:r>
         <w:t xml:space="preserve">evantamento bibliográfico: buscar fontes bibliográficas com relação as </w:t>
       </w:r>
-      <w:proofErr w:type="spellStart"/>
       <w:r>
         <w:t>RNRs</w:t>
       </w:r>
-      <w:proofErr w:type="spellEnd"/>
       <w:r>
         <w:t>, e bem como buscar trabalhos correlatos</w:t>
       </w:r>
@@ -3087,16 +2727,11 @@
           <w:numId w:val="10"/>
         </w:numPr>
       </w:pPr>
-      <w:proofErr w:type="spellStart"/>
       <w:r>
         <w:t>e</w:t>
       </w:r>
       <w:r>
-        <w:t>licitação</w:t>
-      </w:r>
-      <w:proofErr w:type="spellEnd"/>
-      <w:r>
-        <w:t xml:space="preserve"> de requisitos da aplicação, baseando-se nas informações da etapa anterior, reavaliar os requisitos propostos para a aplicação</w:t>
+        <w:t>licitação de requisitos da aplicação, baseando-se nas informações da etapa anterior, reavaliar os requisitos propostos para a aplicação</w:t>
       </w:r>
       <w:r>
         <w:t>;</w:t>
@@ -3159,23 +2794,7 @@
         <w:t>p</w:t>
       </w:r>
       <w:r>
-        <w:t xml:space="preserve">reparação dos dados para modelagem: os dados processados serão divididos em conjuntos de treinamento e teste, e serão normalizados para garantir que os algoritmos de </w:t>
-      </w:r>
-      <w:proofErr w:type="spellStart"/>
-      <w:r>
-        <w:t>machine</w:t>
-      </w:r>
-      <w:proofErr w:type="spellEnd"/>
-      <w:r>
-        <w:t xml:space="preserve"> </w:t>
-      </w:r>
-      <w:proofErr w:type="spellStart"/>
-      <w:r>
-        <w:t>learning</w:t>
-      </w:r>
-      <w:proofErr w:type="spellEnd"/>
-      <w:r>
-        <w:t xml:space="preserve"> possam aprender com eficiência</w:t>
+        <w:t>reparação dos dados para modelagem: os dados processados serão divididos em conjuntos de treinamento e teste, e serão normalizados para garantir que os algoritmos de machine learning possam aprender com eficiência</w:t>
       </w:r>
       <w:r>
         <w:t>;</w:t>
@@ -3195,11 +2814,9 @@
       <w:r>
         <w:t xml:space="preserve">mplementação dos algoritmos: nesta etapa, serão implementadas as </w:t>
       </w:r>
-      <w:proofErr w:type="spellStart"/>
       <w:r>
         <w:t>RNRs</w:t>
       </w:r>
-      <w:proofErr w:type="spellEnd"/>
       <w:r>
         <w:t xml:space="preserve"> GRU</w:t>
       </w:r>
@@ -3225,15 +2842,7 @@
         <w:t>t</w:t>
       </w:r>
       <w:r>
-        <w:t xml:space="preserve">reinamento e validação dos modelos: os modelos GRU e LSTM serão treinados usando os conjuntos de treinamento e validação. Serão ajustados os </w:t>
-      </w:r>
-      <w:proofErr w:type="spellStart"/>
-      <w:r>
-        <w:t>hiperparâmetros</w:t>
-      </w:r>
-      <w:proofErr w:type="spellEnd"/>
-      <w:r>
-        <w:t xml:space="preserve"> para obter o melhor desempenho possível</w:t>
+        <w:t>reinamento e validação dos modelos: os modelos GRU e LSTM serão treinados usando os conjuntos de treinamento e validação. Serão ajustados os hiperparâmetros para obter o melhor desempenho possível</w:t>
       </w:r>
       <w:r>
         <w:t>;</w:t>
@@ -3325,27 +2934,14 @@
         <w:lastRenderedPageBreak/>
         <w:t xml:space="preserve">Quadro </w:t>
       </w:r>
-      <w:r>
-        <w:fldChar w:fldCharType="begin"/>
-      </w:r>
-      <w:r>
-        <w:instrText xml:space="preserve"> SEQ Quadro \* ARABIC </w:instrText>
-      </w:r>
-      <w:r>
-        <w:fldChar w:fldCharType="separate"/>
-      </w:r>
-      <w:r>
-        <w:rPr>
-          <w:noProof/>
-        </w:rPr>
-        <w:t>2</w:t>
-      </w:r>
-      <w:r>
-        <w:rPr>
-          <w:noProof/>
-        </w:rPr>
-        <w:fldChar w:fldCharType="end"/>
-      </w:r>
+      <w:fldSimple w:instr=" SEQ Quadro \* ARABIC ">
+        <w:r>
+          <w:rPr>
+            <w:noProof/>
+          </w:rPr>
+          <w:t>2</w:t>
+        </w:r>
+      </w:fldSimple>
       <w:bookmarkEnd w:id="45"/>
       <w:r>
         <w:t xml:space="preserve"> - Cronograma</w:t>
@@ -3896,14 +3492,12 @@
             <w:pPr>
               <w:pStyle w:val="TF-TEXTOQUADRO"/>
             </w:pPr>
-            <w:proofErr w:type="spellStart"/>
             <w:r>
               <w:t>e</w:t>
             </w:r>
             <w:r>
               <w:t>licitação</w:t>
             </w:r>
-            <w:proofErr w:type="spellEnd"/>
           </w:p>
         </w:tc>
         <w:tc>
@@ -5023,28 +4617,24 @@
       <w:r>
         <w:t xml:space="preserve">Segundo </w:t>
       </w:r>
-      <w:proofErr w:type="spellStart"/>
       <w:r>
         <w:t>H</w:t>
       </w:r>
       <w:r>
         <w:t>ochreiter</w:t>
       </w:r>
-      <w:proofErr w:type="spellEnd"/>
       <w:r>
         <w:t xml:space="preserve"> e</w:t>
       </w:r>
       <w:r>
         <w:t xml:space="preserve"> </w:t>
       </w:r>
-      <w:proofErr w:type="spellStart"/>
       <w:r>
         <w:t>S</w:t>
       </w:r>
       <w:r>
         <w:t>chmidhuber</w:t>
       </w:r>
-      <w:proofErr w:type="spellEnd"/>
       <w:r>
         <w:t xml:space="preserve"> </w:t>
       </w:r>
@@ -5061,53 +4651,22 @@
         <w:t>a</w:t>
       </w:r>
       <w:r>
-        <w:t xml:space="preserve"> LSTM (</w:t>
-      </w:r>
-      <w:proofErr w:type="spellStart"/>
-      <w:r>
-        <w:t>Long</w:t>
-      </w:r>
-      <w:proofErr w:type="spellEnd"/>
-      <w:r>
-        <w:t xml:space="preserve"> Short-</w:t>
-      </w:r>
-      <w:proofErr w:type="spellStart"/>
-      <w:r>
-        <w:t>Term</w:t>
-      </w:r>
-      <w:proofErr w:type="spellEnd"/>
+        <w:t xml:space="preserve"> LSTM (Long Short-Term Memory</w:t>
+      </w:r>
+      <w:r>
+        <w:t>)</w:t>
+      </w:r>
       <w:r>
         <w:t xml:space="preserve"> </w:t>
       </w:r>
-      <w:proofErr w:type="spellStart"/>
-      <w:r>
-        <w:t>Memory</w:t>
-      </w:r>
-      <w:proofErr w:type="spellEnd"/>
-      <w:r>
-        <w:t>)</w:t>
-      </w:r>
-      <w:r>
-        <w:t xml:space="preserve"> </w:t>
-      </w:r>
       <w:r>
         <w:t>é uma arquitetura de aprendizado de máquina que aprimora as redes neurais recorrentes (</w:t>
       </w:r>
-      <w:proofErr w:type="spellStart"/>
       <w:r>
         <w:t>RNRs</w:t>
       </w:r>
-      <w:proofErr w:type="spellEnd"/>
-      <w:r>
-        <w:t xml:space="preserve">) ao incorporar uma memória de longa duração, permitindo que o modelo compreenda a importância relativa das informações ao longo do tempo e aprenda e retenha informações relevantes de um passado mais remoto. Essa característica habilita as </w:t>
-      </w:r>
-      <w:proofErr w:type="spellStart"/>
-      <w:r>
-        <w:t>LSTMs</w:t>
-      </w:r>
-      <w:proofErr w:type="spellEnd"/>
-      <w:r>
-        <w:t xml:space="preserve"> a efetuar previsões mais precisas em diversas aplicações, como tradução automática, geração de texto e previsão de séries temporais</w:t>
+      <w:r>
+        <w:t>) ao incorporar uma memória de longa duração, permitindo que o modelo compreenda a importância relativa das informações ao longo do tempo e aprenda e retenha informações relevantes de um passado mais remoto. Essa característica habilita as LSTMs a efetuar previsões mais precisas em diversas aplicações, como tradução automática, geração de texto e previsão de séries temporais</w:t>
       </w:r>
       <w:r>
         <w:t>.</w:t>
@@ -5139,47 +4698,13 @@
         <w:t xml:space="preserve"> a</w:t>
       </w:r>
       <w:r>
-        <w:t xml:space="preserve"> GRU (</w:t>
-      </w:r>
-      <w:proofErr w:type="spellStart"/>
-      <w:r>
-        <w:t>Gated</w:t>
-      </w:r>
-      <w:proofErr w:type="spellEnd"/>
-      <w:r>
-        <w:t xml:space="preserve"> </w:t>
-      </w:r>
-      <w:proofErr w:type="spellStart"/>
-      <w:r>
-        <w:t>Recurrent</w:t>
-      </w:r>
-      <w:proofErr w:type="spellEnd"/>
-      <w:r>
-        <w:t xml:space="preserve"> Unit) é uma arquitetura de aprendizado de máquina que aperfeiçoa as redes neurais recorrentes (</w:t>
-      </w:r>
-      <w:proofErr w:type="spellStart"/>
+        <w:t xml:space="preserve"> GRU (Gated Recurrent Unit) é uma arquitetura de aprendizado de máquina que aperfeiçoa as redes neurais recorrentes (</w:t>
+      </w:r>
       <w:r>
         <w:t>RNRs</w:t>
       </w:r>
-      <w:proofErr w:type="spellEnd"/>
-      <w:r>
-        <w:t xml:space="preserve">), incorporando mecanismos de atualização e redefinição para aprimorar a retenção de dependências temporais de longo alcance. Com uma estrutura simplificada e menor complexidade computacional em relação às </w:t>
-      </w:r>
-      <w:proofErr w:type="spellStart"/>
-      <w:r>
-        <w:t>LSTMs</w:t>
-      </w:r>
-      <w:proofErr w:type="spellEnd"/>
-      <w:r>
-        <w:t xml:space="preserve">, as </w:t>
-      </w:r>
-      <w:proofErr w:type="spellStart"/>
-      <w:r>
-        <w:t>GRUs</w:t>
-      </w:r>
-      <w:proofErr w:type="spellEnd"/>
-      <w:r>
-        <w:t xml:space="preserve"> exibem desempenho semelhante em várias tarefas, incluindo análise de sentimentos, tradução automática e previsão de séries temporais.</w:t>
+      <w:r>
+        <w:t>), incorporando mecanismos de atualização e redefinição para aprimorar a retenção de dependências temporais de longo alcance. Com uma estrutura simplificada e menor complexidade computacional em relação às LSTMs, as GRUs exibem desempenho semelhante em várias tarefas, incluindo análise de sentimentos, tradução automática e previsão de séries temporais.</w:t>
       </w:r>
     </w:p>
     <w:p>
@@ -5195,11 +4720,9 @@
       <w:r>
         <w:t xml:space="preserve"> </w:t>
       </w:r>
-      <w:proofErr w:type="spellStart"/>
       <w:r>
         <w:t>RNRs</w:t>
       </w:r>
-      <w:proofErr w:type="spellEnd"/>
       <w:r>
         <w:t xml:space="preserve"> serão utilizadas</w:t>
       </w:r>
@@ -5322,63 +4845,7 @@
         <w:rPr>
           <w:lang w:val="en-US"/>
         </w:rPr>
-        <w:t xml:space="preserve">CHO, </w:t>
-      </w:r>
-      <w:proofErr w:type="spellStart"/>
-      <w:r>
-        <w:rPr>
-          <w:lang w:val="en-US"/>
-        </w:rPr>
-        <w:t>Kyunghyun</w:t>
-      </w:r>
-      <w:proofErr w:type="spellEnd"/>
-      <w:r>
-        <w:rPr>
-          <w:lang w:val="en-US"/>
-        </w:rPr>
-        <w:t xml:space="preserve">; MERRIENBOER, Bart van; GULCEHRE, </w:t>
-      </w:r>
-      <w:proofErr w:type="spellStart"/>
-      <w:r>
-        <w:rPr>
-          <w:lang w:val="en-US"/>
-        </w:rPr>
-        <w:t>Caglar</w:t>
-      </w:r>
-      <w:proofErr w:type="spellEnd"/>
-      <w:r>
-        <w:rPr>
-          <w:lang w:val="en-US"/>
-        </w:rPr>
-        <w:t xml:space="preserve">; BOUGARES, </w:t>
-      </w:r>
-      <w:proofErr w:type="spellStart"/>
-      <w:r>
-        <w:rPr>
-          <w:lang w:val="en-US"/>
-        </w:rPr>
-        <w:t>Fethi</w:t>
-      </w:r>
-      <w:proofErr w:type="spellEnd"/>
-      <w:r>
-        <w:rPr>
-          <w:lang w:val="en-US"/>
-        </w:rPr>
-        <w:t xml:space="preserve">; SCHWENK, Holger; BENGIO, </w:t>
-      </w:r>
-      <w:proofErr w:type="spellStart"/>
-      <w:r>
-        <w:rPr>
-          <w:lang w:val="en-US"/>
-        </w:rPr>
-        <w:t>Yoshua</w:t>
-      </w:r>
-      <w:proofErr w:type="spellEnd"/>
-      <w:r>
-        <w:rPr>
-          <w:lang w:val="en-US"/>
-        </w:rPr>
-        <w:t xml:space="preserve">. </w:t>
+        <w:t xml:space="preserve">CHO, Kyunghyun; MERRIENBOER, Bart van; GULCEHRE, Caglar; BOUGARES, Fethi; SCHWENK, Holger; BENGIO, Yoshua. </w:t>
       </w:r>
       <w:r>
         <w:rPr>
@@ -5419,31 +4886,7 @@
         <w:t xml:space="preserve"> In: Proceedings of the 2014 Conference on Empirical Methods in Natural Language Processing (EMNLP). </w:t>
       </w:r>
       <w:r>
-        <w:t xml:space="preserve">Doha, Qatar: </w:t>
-      </w:r>
-      <w:proofErr w:type="spellStart"/>
-      <w:r>
-        <w:t>Association</w:t>
-      </w:r>
-      <w:proofErr w:type="spellEnd"/>
-      <w:r>
-        <w:t xml:space="preserve"> for </w:t>
-      </w:r>
-      <w:proofErr w:type="spellStart"/>
-      <w:r>
-        <w:t>Computational</w:t>
-      </w:r>
-      <w:proofErr w:type="spellEnd"/>
-      <w:r>
-        <w:t xml:space="preserve"> </w:t>
-      </w:r>
-      <w:proofErr w:type="spellStart"/>
-      <w:r>
-        <w:t>Linguistics</w:t>
-      </w:r>
-      <w:proofErr w:type="spellEnd"/>
-      <w:r>
-        <w:t>, 2014. p. 1724-1734. Disponível em: https://www.aclweb.org/anthology/D14-1179.pdf. Acesso em: 15 mar. 2023.</w:t>
+        <w:t>Doha, Qatar: Association for Computational Linguistics, 2014. p. 1724-1734. Disponível em: https://www.aclweb.org/anthology/D14-1179.pdf. Acesso em: 15 mar. 2023.</w:t>
       </w:r>
     </w:p>
     <w:p>
@@ -5514,15 +4957,7 @@
         <w:pStyle w:val="TF-REFERNCIASITEM0"/>
       </w:pPr>
       <w:r>
-        <w:t xml:space="preserve">OLIVEIRA JÚNIOR, </w:t>
-      </w:r>
-      <w:proofErr w:type="spellStart"/>
-      <w:r>
-        <w:t>Clébio</w:t>
-      </w:r>
-      <w:proofErr w:type="spellEnd"/>
-      <w:r>
-        <w:t xml:space="preserve"> de. </w:t>
+        <w:t xml:space="preserve">OLIVEIRA JÚNIOR, Clébio de. </w:t>
       </w:r>
       <w:r>
         <w:rPr>
@@ -5646,65 +5081,20 @@
         <w:pStyle w:val="TF-REFERNCIASITEM0"/>
       </w:pPr>
       <w:r>
-        <w:t xml:space="preserve">XP </w:t>
-      </w:r>
-      <w:proofErr w:type="spellStart"/>
-      <w:r>
-        <w:t>Education</w:t>
-      </w:r>
-      <w:proofErr w:type="spellEnd"/>
+        <w:t>XP Education</w:t>
+      </w:r>
       <w:r>
         <w:rPr>
           <w:b/>
           <w:bCs/>
         </w:rPr>
-        <w:t xml:space="preserve">. O </w:t>
-      </w:r>
-      <w:proofErr w:type="spellStart"/>
-      <w:r>
-        <w:rPr>
-          <w:b/>
-          <w:bCs/>
-        </w:rPr>
-        <w:t>machine</w:t>
-      </w:r>
-      <w:proofErr w:type="spellEnd"/>
-      <w:r>
-        <w:rPr>
-          <w:b/>
-          <w:bCs/>
-        </w:rPr>
+        <w:t>. O machine learning pode ser utilizado no mercado financeiro? Vem que a gente explica!</w:t>
+      </w:r>
+      <w:r>
         <w:t xml:space="preserve"> </w:t>
       </w:r>
-      <w:proofErr w:type="spellStart"/>
-      <w:r>
-        <w:rPr>
-          <w:b/>
-          <w:bCs/>
-        </w:rPr>
-        <w:t>learning</w:t>
-      </w:r>
-      <w:proofErr w:type="spellEnd"/>
-      <w:r>
-        <w:rPr>
-          <w:b/>
-          <w:bCs/>
-        </w:rPr>
-        <w:t xml:space="preserve"> pode ser utilizado no mercado financeiro? Vem que a gente explica!</w:t>
-      </w:r>
-      <w:r>
-        <w:t xml:space="preserve"> </w:t>
-      </w:r>
-      <w:r>
-        <w:t>[</w:t>
-      </w:r>
-      <w:proofErr w:type="spellStart"/>
-      <w:r>
-        <w:t>S.l</w:t>
-      </w:r>
-      <w:proofErr w:type="spellEnd"/>
-      <w:r>
-        <w:t xml:space="preserve">.], </w:t>
+      <w:r>
+        <w:t xml:space="preserve">[S.l.], </w:t>
       </w:r>
       <w:r>
         <w:t>[</w:t>
@@ -10118,58 +9508,15 @@
 </file>
 
 <file path=customXml/item1.xml><?xml version="1.0" encoding="utf-8"?>
-<p:properties xmlns:p="http://schemas.microsoft.com/office/2006/metadata/properties" xmlns:xsi="http://www.w3.org/2001/XMLSchema-instance" xmlns:pc="http://schemas.microsoft.com/office/infopath/2007/PartnerControls">
-  <documentManagement>
-    <Has_Teacher_Only_SectionGroup xmlns="f8440490-6d1a-488a-8abf-48b89d0123a0" xsi:nil="true"/>
-    <NotebookType xmlns="f8440490-6d1a-488a-8abf-48b89d0123a0" xsi:nil="true"/>
-    <DefaultSectionNames xmlns="f8440490-6d1a-488a-8abf-48b89d0123a0" xsi:nil="true"/>
-    <Self_Registration_Enabled xmlns="f8440490-6d1a-488a-8abf-48b89d0123a0" xsi:nil="true"/>
-    <FolderType xmlns="f8440490-6d1a-488a-8abf-48b89d0123a0" xsi:nil="true"/>
-    <AppVersion xmlns="f8440490-6d1a-488a-8abf-48b89d0123a0" xsi:nil="true"/>
-    <TeamsChannelId xmlns="f8440490-6d1a-488a-8abf-48b89d0123a0" xsi:nil="true"/>
-    <IsNotebookLocked xmlns="f8440490-6d1a-488a-8abf-48b89d0123a0" xsi:nil="true"/>
-    <Students xmlns="f8440490-6d1a-488a-8abf-48b89d0123a0">
-      <UserInfo>
-        <DisplayName/>
-        <AccountId xsi:nil="true"/>
-        <AccountType/>
-      </UserInfo>
-    </Students>
-    <Templates xmlns="f8440490-6d1a-488a-8abf-48b89d0123a0" xsi:nil="true"/>
-    <CultureName xmlns="f8440490-6d1a-488a-8abf-48b89d0123a0" xsi:nil="true"/>
-    <Invited_Students xmlns="f8440490-6d1a-488a-8abf-48b89d0123a0" xsi:nil="true"/>
-    <Owner xmlns="f8440490-6d1a-488a-8abf-48b89d0123a0">
-      <UserInfo>
-        <DisplayName/>
-        <AccountId xsi:nil="true"/>
-        <AccountType/>
-      </UserInfo>
-    </Owner>
-    <Teachers xmlns="f8440490-6d1a-488a-8abf-48b89d0123a0">
-      <UserInfo>
-        <DisplayName/>
-        <AccountId xsi:nil="true"/>
-        <AccountType/>
-      </UserInfo>
-    </Teachers>
-    <Student_Groups xmlns="f8440490-6d1a-488a-8abf-48b89d0123a0">
-      <UserInfo>
-        <DisplayName/>
-        <AccountId xsi:nil="true"/>
-        <AccountType/>
-      </UserInfo>
-    </Student_Groups>
-    <Invited_Teachers xmlns="f8440490-6d1a-488a-8abf-48b89d0123a0" xsi:nil="true"/>
-    <Is_Collaboration_Space_Locked xmlns="f8440490-6d1a-488a-8abf-48b89d0123a0" xsi:nil="true"/>
-  </documentManagement>
-</p:properties>
+<?mso-contentType ?>
+<FormTemplates xmlns="http://schemas.microsoft.com/sharepoint/v3/contenttype/forms">
+  <Display>DocumentLibraryForm</Display>
+  <Edit>DocumentLibraryForm</Edit>
+  <New>DocumentLibraryForm</New>
+</FormTemplates>
 </file>
 
 <file path=customXml/item2.xml><?xml version="1.0" encoding="utf-8"?>
-<b:Sources xmlns:b="http://schemas.openxmlformats.org/officeDocument/2006/bibliography" xmlns="http://schemas.openxmlformats.org/officeDocument/2006/bibliography" SelectedStyle="" StyleName=""/>
-</file>
-
-<file path=customXml/item3.xml><?xml version="1.0" encoding="utf-8"?>
 <ct:contentTypeSchema xmlns:ct="http://schemas.microsoft.com/office/2006/metadata/contentType" xmlns:ma="http://schemas.microsoft.com/office/2006/metadata/properties/metaAttributes" ct:_="" ma:_="" ma:contentTypeName="Documento" ma:contentTypeID="0x010100F13453D0801D5E45B1745A09551F1C32" ma:contentTypeVersion="28" ma:contentTypeDescription="Crie um novo documento." ma:contentTypeScope="" ma:versionID="fa9ef3803bb4ef638f344296fd7d9170">
   <xsd:schema xmlns:xsd="http://www.w3.org/2001/XMLSchema" xmlns:xs="http://www.w3.org/2001/XMLSchema" xmlns:p="http://schemas.microsoft.com/office/2006/metadata/properties" xmlns:ns3="f8440490-6d1a-488a-8abf-48b89d0123a0" xmlns:ns4="22206413-f776-4b11-bcb2-0b935dc83731" targetNamespace="http://schemas.microsoft.com/office/2006/metadata/properties" ma:root="true" ma:fieldsID="5a7e583b53460e8ff4480ccd12c418cb" ns3:_="" ns4:_="">
     <xsd:import namespace="f8440490-6d1a-488a-8abf-48b89d0123a0"/>
@@ -10544,34 +9891,67 @@
 </ct:contentTypeSchema>
 </file>
 
+<file path=customXml/item3.xml><?xml version="1.0" encoding="utf-8"?>
+<b:Sources xmlns:b="http://schemas.openxmlformats.org/officeDocument/2006/bibliography" xmlns="http://schemas.openxmlformats.org/officeDocument/2006/bibliography" SelectedStyle="" StyleName=""/>
+</file>
+
 <file path=customXml/item4.xml><?xml version="1.0" encoding="utf-8"?>
-<?mso-contentType ?>
-<FormTemplates xmlns="http://schemas.microsoft.com/sharepoint/v3/contenttype/forms">
-  <Display>DocumentLibraryForm</Display>
-  <Edit>DocumentLibraryForm</Edit>
-  <New>DocumentLibraryForm</New>
-</FormTemplates>
+<p:properties xmlns:p="http://schemas.microsoft.com/office/2006/metadata/properties" xmlns:xsi="http://www.w3.org/2001/XMLSchema-instance" xmlns:pc="http://schemas.microsoft.com/office/infopath/2007/PartnerControls">
+  <documentManagement>
+    <Has_Teacher_Only_SectionGroup xmlns="f8440490-6d1a-488a-8abf-48b89d0123a0" xsi:nil="true"/>
+    <NotebookType xmlns="f8440490-6d1a-488a-8abf-48b89d0123a0" xsi:nil="true"/>
+    <DefaultSectionNames xmlns="f8440490-6d1a-488a-8abf-48b89d0123a0" xsi:nil="true"/>
+    <Self_Registration_Enabled xmlns="f8440490-6d1a-488a-8abf-48b89d0123a0" xsi:nil="true"/>
+    <FolderType xmlns="f8440490-6d1a-488a-8abf-48b89d0123a0" xsi:nil="true"/>
+    <AppVersion xmlns="f8440490-6d1a-488a-8abf-48b89d0123a0" xsi:nil="true"/>
+    <TeamsChannelId xmlns="f8440490-6d1a-488a-8abf-48b89d0123a0" xsi:nil="true"/>
+    <IsNotebookLocked xmlns="f8440490-6d1a-488a-8abf-48b89d0123a0" xsi:nil="true"/>
+    <Students xmlns="f8440490-6d1a-488a-8abf-48b89d0123a0">
+      <UserInfo>
+        <DisplayName/>
+        <AccountId xsi:nil="true"/>
+        <AccountType/>
+      </UserInfo>
+    </Students>
+    <Templates xmlns="f8440490-6d1a-488a-8abf-48b89d0123a0" xsi:nil="true"/>
+    <CultureName xmlns="f8440490-6d1a-488a-8abf-48b89d0123a0" xsi:nil="true"/>
+    <Invited_Students xmlns="f8440490-6d1a-488a-8abf-48b89d0123a0" xsi:nil="true"/>
+    <Owner xmlns="f8440490-6d1a-488a-8abf-48b89d0123a0">
+      <UserInfo>
+        <DisplayName/>
+        <AccountId xsi:nil="true"/>
+        <AccountType/>
+      </UserInfo>
+    </Owner>
+    <Teachers xmlns="f8440490-6d1a-488a-8abf-48b89d0123a0">
+      <UserInfo>
+        <DisplayName/>
+        <AccountId xsi:nil="true"/>
+        <AccountType/>
+      </UserInfo>
+    </Teachers>
+    <Student_Groups xmlns="f8440490-6d1a-488a-8abf-48b89d0123a0">
+      <UserInfo>
+        <DisplayName/>
+        <AccountId xsi:nil="true"/>
+        <AccountType/>
+      </UserInfo>
+    </Student_Groups>
+    <Invited_Teachers xmlns="f8440490-6d1a-488a-8abf-48b89d0123a0" xsi:nil="true"/>
+    <Is_Collaboration_Space_Locked xmlns="f8440490-6d1a-488a-8abf-48b89d0123a0" xsi:nil="true"/>
+  </documentManagement>
+</p:properties>
 </file>
 
 <file path=customXml/itemProps1.xml><?xml version="1.0" encoding="utf-8"?>
-<ds:datastoreItem xmlns:ds="http://schemas.openxmlformats.org/officeDocument/2006/customXml" ds:itemID="{41853661-3F52-45C5-AABD-8FFE43AA909F}">
+<ds:datastoreItem xmlns:ds="http://schemas.openxmlformats.org/officeDocument/2006/customXml" ds:itemID="{7B1E6EB0-B3F5-485A-9397-E673FC4F5C49}">
   <ds:schemaRefs>
-    <ds:schemaRef ds:uri="http://schemas.microsoft.com/office/2006/metadata/properties"/>
-    <ds:schemaRef ds:uri="http://schemas.microsoft.com/office/infopath/2007/PartnerControls"/>
-    <ds:schemaRef ds:uri="f8440490-6d1a-488a-8abf-48b89d0123a0"/>
+    <ds:schemaRef ds:uri="http://schemas.microsoft.com/sharepoint/v3/contenttype/forms"/>
   </ds:schemaRefs>
 </ds:datastoreItem>
 </file>
 
 <file path=customXml/itemProps2.xml><?xml version="1.0" encoding="utf-8"?>
-<ds:datastoreItem xmlns:ds="http://schemas.openxmlformats.org/officeDocument/2006/customXml" ds:itemID="{90E28FDA-35C6-4FCD-88ED-F93C837A14A5}">
-  <ds:schemaRefs>
-    <ds:schemaRef ds:uri="http://schemas.openxmlformats.org/officeDocument/2006/bibliography"/>
-  </ds:schemaRefs>
-</ds:datastoreItem>
-</file>
-
-<file path=customXml/itemProps3.xml><?xml version="1.0" encoding="utf-8"?>
 <ds:datastoreItem xmlns:ds="http://schemas.openxmlformats.org/officeDocument/2006/customXml" ds:itemID="{ECA86F05-1AFD-4D7D-A2B0-46D80603D700}">
   <ds:schemaRefs>
     <ds:schemaRef ds:uri="http://schemas.microsoft.com/office/2006/metadata/contentType"/>
@@ -10590,10 +9970,20 @@
 </ds:datastoreItem>
 </file>
 
+<file path=customXml/itemProps3.xml><?xml version="1.0" encoding="utf-8"?>
+<ds:datastoreItem xmlns:ds="http://schemas.openxmlformats.org/officeDocument/2006/customXml" ds:itemID="{90E28FDA-35C6-4FCD-88ED-F93C837A14A5}">
+  <ds:schemaRefs>
+    <ds:schemaRef ds:uri="http://schemas.openxmlformats.org/officeDocument/2006/bibliography"/>
+  </ds:schemaRefs>
+</ds:datastoreItem>
+</file>
+
 <file path=customXml/itemProps4.xml><?xml version="1.0" encoding="utf-8"?>
-<ds:datastoreItem xmlns:ds="http://schemas.openxmlformats.org/officeDocument/2006/customXml" ds:itemID="{7B1E6EB0-B3F5-485A-9397-E673FC4F5C49}">
+<ds:datastoreItem xmlns:ds="http://schemas.openxmlformats.org/officeDocument/2006/customXml" ds:itemID="{41853661-3F52-45C5-AABD-8FFE43AA909F}">
   <ds:schemaRefs>
-    <ds:schemaRef ds:uri="http://schemas.microsoft.com/sharepoint/v3/contenttype/forms"/>
+    <ds:schemaRef ds:uri="http://schemas.microsoft.com/office/2006/metadata/properties"/>
+    <ds:schemaRef ds:uri="http://schemas.microsoft.com/office/infopath/2007/PartnerControls"/>
+    <ds:schemaRef ds:uri="f8440490-6d1a-488a-8abf-48b89d0123a0"/>
   </ds:schemaRefs>
 </ds:datastoreItem>
 </file>
</xml_diff>